<commit_message>
further updates to presentation and script
</commit_message>
<xml_diff>
--- a/Planning/Script.docx
+++ b/Planning/Script.docx
@@ -114,12 +114,38 @@
         <w:t xml:space="preserve"> on </w:t>
       </w:r>
       <w:r>
-        <w:t xml:space="preserve">productive or unproductive applications, and patterns of productive and unproductive application usages. </w:t>
+        <w:t>productive or unproductive applications</w:t>
+      </w:r>
+      <w:r>
+        <w:t xml:space="preserve">, </w:t>
+      </w:r>
+      <w:r>
+        <w:t>patterns of productive and unproductive application usages</w:t>
+      </w:r>
+      <w:r>
+        <w:t>, and the tim</w:t>
+      </w:r>
+      <w:r>
+        <w:t>es of day that users are most or</w:t>
+      </w:r>
+      <w:r>
+        <w:t xml:space="preserve"> least productive</w:t>
+      </w:r>
+      <w:r>
+        <w:t xml:space="preserve">. </w:t>
       </w:r>
     </w:p>
     <w:p>
       <w:r>
-        <w:t xml:space="preserve">The supervisor sees the data, trends, and statistics via a xamarin cross platform app. On the app they can </w:t>
+        <w:t xml:space="preserve">The supervisor sees the data, trends, and statistics via a </w:t>
+      </w:r>
+      <w:proofErr w:type="spellStart"/>
+      <w:r>
+        <w:t>xamarin</w:t>
+      </w:r>
+      <w:proofErr w:type="spellEnd"/>
+      <w:r>
+        <w:t xml:space="preserve"> cross platform app. On the app they can </w:t>
       </w:r>
       <w:r>
         <w:t>customise</w:t>
@@ -128,14 +154,23 @@
         <w:t xml:space="preserve"> the productivity classification of applications and websites</w:t>
       </w:r>
       <w:r>
-        <w:t xml:space="preserve"> to suit their own company’s work ethic. Additionally supervisors can choose whether or not to assign names to each workstation’s user ID to protect individuals’</w:t>
-      </w:r>
+        <w:t xml:space="preserve"> to suit their own company’s work ethic. Additionally supervisors can choose whether or not to assign names to each workstation’s user ID to protect individuals’ privacy.</w:t>
+      </w:r>
+      <w:r>
+        <w:t xml:space="preserve"> The trends and patterns viewable on the app will help a supervisor to increase productivity in the workplace, such as blocking problem applications or websites, scheduling breaks at unproductive times of the day, or </w:t>
+      </w:r>
+      <w:r>
+        <w:t>seeing which productivity trends produce the best outcomes.</w:t>
+      </w:r>
+      <w:r>
+        <w:t xml:space="preserve"> SLIDE CHANGE</w:t>
+      </w:r>
+    </w:p>
+    <w:p>
       <w:bookmarkStart w:id="0" w:name="_GoBack"/>
       <w:bookmarkEnd w:id="0"/>
-      <w:r>
-        <w:t xml:space="preserve"> privacy.</w:t>
-      </w:r>
     </w:p>
+    <w:p/>
     <w:p/>
     <w:p/>
     <w:sectPr>

</xml_diff>

<commit_message>
updated script and powerpoint
</commit_message>
<xml_diff>
--- a/Planning/Script.docx
+++ b/Planning/Script.docx
@@ -1,6 +1,6 @@
 
 <file path=word/document.xml><?xml version="1.0" encoding="utf-8"?>
-<w:document xmlns:wpc="http://schemas.microsoft.com/office/word/2010/wordprocessingCanvas" xmlns:mc="http://schemas.openxmlformats.org/markup-compatibility/2006" xmlns:o="urn:schemas-microsoft-com:office:office" xmlns:r="http://schemas.openxmlformats.org/officeDocument/2006/relationships" xmlns:m="http://schemas.openxmlformats.org/officeDocument/2006/math" xmlns:v="urn:schemas-microsoft-com:vml" xmlns:wp14="http://schemas.microsoft.com/office/word/2010/wordprocessingDrawing" xmlns:wp="http://schemas.openxmlformats.org/drawingml/2006/wordprocessingDrawing" xmlns:w10="urn:schemas-microsoft-com:office:word" xmlns:w="http://schemas.openxmlformats.org/wordprocessingml/2006/main" xmlns:w14="http://schemas.microsoft.com/office/word/2010/wordml" xmlns:w15="http://schemas.microsoft.com/office/word/2012/wordml" xmlns:wpg="http://schemas.microsoft.com/office/word/2010/wordprocessingGroup" xmlns:wpi="http://schemas.microsoft.com/office/word/2010/wordprocessingInk" xmlns:wne="http://schemas.microsoft.com/office/word/2006/wordml" xmlns:wps="http://schemas.microsoft.com/office/word/2010/wordprocessingShape" mc:Ignorable="w14 w15 wp14">
+<w:document xmlns:wpc="http://schemas.microsoft.com/office/word/2010/wordprocessingCanvas" xmlns:cx="http://schemas.microsoft.com/office/drawing/2014/chartex" xmlns:cx1="http://schemas.microsoft.com/office/drawing/2015/9/8/chartex" xmlns:cx2="http://schemas.microsoft.com/office/drawing/2015/10/21/chartex" xmlns:cx3="http://schemas.microsoft.com/office/drawing/2016/5/9/chartex" xmlns:cx4="http://schemas.microsoft.com/office/drawing/2016/5/10/chartex" xmlns:cx5="http://schemas.microsoft.com/office/drawing/2016/5/11/chartex" xmlns:mc="http://schemas.openxmlformats.org/markup-compatibility/2006" xmlns:o="urn:schemas-microsoft-com:office:office" xmlns:r="http://schemas.openxmlformats.org/officeDocument/2006/relationships" xmlns:m="http://schemas.openxmlformats.org/officeDocument/2006/math" xmlns:v="urn:schemas-microsoft-com:vml" xmlns:wp14="http://schemas.microsoft.com/office/word/2010/wordprocessingDrawing" xmlns:wp="http://schemas.openxmlformats.org/drawingml/2006/wordprocessingDrawing" xmlns:w10="urn:schemas-microsoft-com:office:word" xmlns:w="http://schemas.openxmlformats.org/wordprocessingml/2006/main" xmlns:w14="http://schemas.microsoft.com/office/word/2010/wordml" xmlns:w15="http://schemas.microsoft.com/office/word/2012/wordml" xmlns:w16se="http://schemas.microsoft.com/office/word/2015/wordml/symex" xmlns:wpg="http://schemas.microsoft.com/office/word/2010/wordprocessingGroup" xmlns:wpi="http://schemas.microsoft.com/office/word/2010/wordprocessingInk" xmlns:wne="http://schemas.microsoft.com/office/word/2006/wordml" xmlns:wps="http://schemas.microsoft.com/office/word/2010/wordprocessingShape" mc:Ignorable="w14 w15 w16se wp14">
   <w:body>
     <w:p>
       <w:r>
@@ -73,7 +73,13 @@
         <w:t>There are many distractions available</w:t>
       </w:r>
       <w:r>
-        <w:t xml:space="preserve"> to employees working on computers. These include videos, social media, memes and, desktop entertainment applications. We understand that having </w:t>
+        <w:t xml:space="preserve"> to employees working on computers. These include videos, social media, memes</w:t>
+      </w:r>
+      <w:r>
+        <w:t>, and</w:t>
+      </w:r>
+      <w:r>
+        <w:t xml:space="preserve"> desktop entertainment applications. We understand that having </w:t>
       </w:r>
       <w:r>
         <w:rPr>
@@ -139,11 +145,9 @@
       <w:r>
         <w:t xml:space="preserve">The supervisor sees the data, trends, and statistics via a </w:t>
       </w:r>
-      <w:proofErr w:type="spellStart"/>
-      <w:r>
-        <w:t>xamarin</w:t>
-      </w:r>
-      <w:proofErr w:type="spellEnd"/>
+      <w:r>
+        <w:t>Xamarin</w:t>
+      </w:r>
       <w:r>
         <w:t xml:space="preserve"> cross platform app. On the app they can </w:t>
       </w:r>
@@ -167,9 +171,64 @@
       </w:r>
     </w:p>
     <w:p>
+      <w:r>
+        <w:t>Based on market research, our main competitor will be the Canadian based employee monitoring software WorkTime. We believe that Timekeeper will be significantly more desirable and useful than WorkTime. Along with a much more modern UI and a larger range of customisability for individual businesses, Timekeeper will also be less invasive, collecting no sensitive or personal information. Based on feedback from New Zealand businesses, Timekeeper will be more outcome focussed, providing more company-wide trends and statistics, allowing supervisors to plan improvements to productivity rather than only showing real time and past statistics.</w:t>
+      </w:r>
+      <w:r>
+        <w:t xml:space="preserve"> SLIDE/PERSON CHANGE</w:t>
+      </w:r>
+    </w:p>
+    <w:p/>
+    <w:p/>
+    <w:p/>
+    <w:p/>
+    <w:p/>
+    <w:p/>
+    <w:p/>
+    <w:p>
+      <w:r>
+        <w:lastRenderedPageBreak/>
+        <w:t>Business Model</w:t>
+      </w:r>
+    </w:p>
+    <w:p/>
+    <w:p>
+      <w:r>
+        <w:t>The employee side application will be installed as a windows forms application on employee workstations. The application will not have a main application window, and exist solely in the system tray of the desktop.</w:t>
+      </w:r>
+      <w:r>
+        <w:t xml:space="preserve"> The windows forms application uploads the title of the current active window to a database along with a workstation ID number and the current time and date. Currently our prototype system uses a Microsoft Azure MySQL database, but in a business application we would use our own servers. Currently the employee side application has only been developed for windows, however we are also considering developing for Mac or possibly android devices – as a lot of distractions also come from mobile devices.</w:t>
+      </w:r>
+    </w:p>
+    <w:p>
+      <w:r>
+        <w:t>Both the employee side application and the supervisor side app have been developed using C# and XAML on Microsoft Visual Studio. SLIDE CHANGE</w:t>
+      </w:r>
+    </w:p>
+    <w:p>
+      <w:r>
+        <w:t>The supervisor side app has been created for cross platform usage using Xamarin. It will be available for windows, windows phone, android, and iOS. This will allow a supervisor to have greater flexibility with the ability to track and view statistics on the go, as well as at a desktop.</w:t>
+      </w:r>
+      <w:r>
+        <w:t xml:space="preserve"> The Xamarin app gets data from the database via a custom rest api.</w:t>
+      </w:r>
+    </w:p>
+    <w:p>
+      <w:r>
+        <w:t>The supervisor will be able to view a list of users, as well as accompanying statistics for those workstations. The users will initially be anonymous, distinguished only by an id number, and the supervisor can choose to add names or not. Additionally, the supervisor will be able to view a list of applications and websites, with accompanying statistics. The supervisor will be able to set the productivity classification of these application</w:t>
+      </w:r>
       <w:bookmarkStart w:id="0" w:name="_GoBack"/>
       <w:bookmarkEnd w:id="0"/>
-    </w:p>
+      <w:r>
+        <w:t>s and websites based on their own companies work ethic. Timekeeper</w:t>
+      </w:r>
+      <w:r>
+        <w:t xml:space="preserve"> will also show hourly productivity trends for the day, as well as patterns over weeks, months, and years. Based on these statistics, Timekeeper will also offer suggestions and improvements that a supervisor could make to improve productivity in the workplace. LIVE DEMO</w:t>
+      </w:r>
+    </w:p>
+    <w:p/>
+    <w:p/>
+    <w:p/>
     <w:p/>
     <w:p/>
     <w:p/>
@@ -184,7 +243,7 @@
 </file>
 
 <file path=word/styles.xml><?xml version="1.0" encoding="utf-8"?>
-<w:styles xmlns:mc="http://schemas.openxmlformats.org/markup-compatibility/2006" xmlns:r="http://schemas.openxmlformats.org/officeDocument/2006/relationships" xmlns:w="http://schemas.openxmlformats.org/wordprocessingml/2006/main" xmlns:w14="http://schemas.microsoft.com/office/word/2010/wordml" xmlns:w15="http://schemas.microsoft.com/office/word/2012/wordml" mc:Ignorable="w14 w15">
+<w:styles xmlns:mc="http://schemas.openxmlformats.org/markup-compatibility/2006" xmlns:r="http://schemas.openxmlformats.org/officeDocument/2006/relationships" xmlns:w="http://schemas.openxmlformats.org/wordprocessingml/2006/main" xmlns:w14="http://schemas.microsoft.com/office/word/2010/wordml" xmlns:w15="http://schemas.microsoft.com/office/word/2012/wordml" xmlns:w16se="http://schemas.microsoft.com/office/word/2015/wordml/symex" mc:Ignorable="w14 w15 w16se">
   <w:docDefaults>
     <w:rPrDefault>
       <w:rPr>
@@ -200,7 +259,7 @@
       </w:pPr>
     </w:pPrDefault>
   </w:docDefaults>
-  <w:latentStyles w:defLockedState="0" w:defUIPriority="99" w:defSemiHidden="0" w:defUnhideWhenUsed="0" w:defQFormat="0" w:count="371">
+  <w:latentStyles w:defLockedState="0" w:defUIPriority="99" w:defSemiHidden="0" w:defUnhideWhenUsed="0" w:defQFormat="0" w:count="374">
     <w:lsdException w:name="Normal" w:uiPriority="0" w:qFormat="1"/>
     <w:lsdException w:name="heading 1" w:uiPriority="9" w:qFormat="1"/>
     <w:lsdException w:name="heading 2" w:semiHidden="1" w:uiPriority="9" w:unhideWhenUsed="1" w:qFormat="1"/>
@@ -306,7 +365,6 @@
     <w:lsdException w:name="HTML Sample" w:semiHidden="1" w:unhideWhenUsed="1"/>
     <w:lsdException w:name="HTML Typewriter" w:semiHidden="1" w:unhideWhenUsed="1"/>
     <w:lsdException w:name="HTML Variable" w:semiHidden="1" w:unhideWhenUsed="1"/>
-    <w:lsdException w:name="Normal Table" w:semiHidden="1" w:unhideWhenUsed="1"/>
     <w:lsdException w:name="annotation subject" w:semiHidden="1" w:unhideWhenUsed="1"/>
     <w:lsdException w:name="No List" w:semiHidden="1" w:unhideWhenUsed="1"/>
     <w:lsdException w:name="Outline List 1" w:semiHidden="1" w:unhideWhenUsed="1"/>
@@ -351,7 +409,6 @@
     <w:lsdException w:name="Table Professional" w:semiHidden="1" w:unhideWhenUsed="1"/>
     <w:lsdException w:name="Table Subtle 1" w:semiHidden="1" w:unhideWhenUsed="1"/>
     <w:lsdException w:name="Table Subtle 2" w:semiHidden="1" w:unhideWhenUsed="1"/>
-    <w:lsdException w:name="Table Web 1" w:semiHidden="1" w:unhideWhenUsed="1"/>
     <w:lsdException w:name="Table Web 2" w:semiHidden="1" w:unhideWhenUsed="1"/>
     <w:lsdException w:name="Table Web 3" w:semiHidden="1" w:unhideWhenUsed="1"/>
     <w:lsdException w:name="Balloon Text" w:semiHidden="1" w:unhideWhenUsed="1"/>
@@ -572,6 +629,9 @@
     <w:lsdException w:name="List Table 5 Dark Accent 6" w:uiPriority="50"/>
     <w:lsdException w:name="List Table 6 Colorful Accent 6" w:uiPriority="51"/>
     <w:lsdException w:name="List Table 7 Colorful Accent 6" w:uiPriority="52"/>
+    <w:lsdException w:name="Mention" w:semiHidden="1" w:unhideWhenUsed="1"/>
+    <w:lsdException w:name="Smart Hyperlink" w:semiHidden="1" w:unhideWhenUsed="1"/>
+    <w:lsdException w:name="Hashtag" w:semiHidden="1" w:unhideWhenUsed="1"/>
   </w:latentStyles>
   <w:style w:type="paragraph" w:default="1" w:styleId="Normal">
     <w:name w:val="Normal"/>

</xml_diff>